<commit_message>
Fichier lp finit d'être écrit. Il reste des vérifications à faire.
</commit_message>
<xml_diff>
--- a/Note_Nicolas.docx
+++ b/Note_Nicolas.docx
@@ -3,16 +3,42 @@
 <w:document xmlns:wpc="http://schemas.microsoft.com/office/word/2010/wordprocessingCanvas" xmlns:cx="http://schemas.microsoft.com/office/drawing/2014/chartex" xmlns:cx1="http://schemas.microsoft.com/office/drawing/2015/9/8/chartex" xmlns:mc="http://schemas.openxmlformats.org/markup-compatibility/2006" xmlns:o="urn:schemas-microsoft-com:office:office" xmlns:r="http://schemas.openxmlformats.org/officeDocument/2006/relationships" xmlns:m="http://schemas.openxmlformats.org/officeDocument/2006/math" xmlns:v="urn:schemas-microsoft-com:vml" xmlns:wp14="http://schemas.microsoft.com/office/word/2010/wordprocessingDrawing" xmlns:wp="http://schemas.openxmlformats.org/drawingml/2006/wordprocessingDrawing" xmlns:w10="urn:schemas-microsoft-com:office:word" xmlns:w="http://schemas.openxmlformats.org/wordprocessingml/2006/main" xmlns:w14="http://schemas.microsoft.com/office/word/2010/wordml" xmlns:w15="http://schemas.microsoft.com/office/word/2012/wordml" xmlns:w16se="http://schemas.microsoft.com/office/word/2015/wordml/symex" xmlns:wpg="http://schemas.microsoft.com/office/word/2010/wordprocessingGroup" xmlns:wpi="http://schemas.microsoft.com/office/word/2010/wordprocessingInk" xmlns:wne="http://schemas.microsoft.com/office/word/2006/wordml" xmlns:wps="http://schemas.microsoft.com/office/word/2010/wordprocessingShape" mc:Ignorable="w14 w15 w16se wp14">
   <w:body>
     <w:p>
-      <w:r>
-        <w:t>NbProduits =&gt; NbFamilles</w:t>
-      </w:r>
+      <w:proofErr w:type="spellStart"/>
+      <w:r>
+        <w:t>NbProduits</w:t>
+      </w:r>
+      <w:proofErr w:type="spellEnd"/>
+      <w:r>
+        <w:t xml:space="preserve"> =&gt; </w:t>
+      </w:r>
+      <w:proofErr w:type="spellStart"/>
+      <w:r>
+        <w:t>NbFamilles</w:t>
+      </w:r>
+      <w:proofErr w:type="spellEnd"/>
       <w:r>
         <w:t xml:space="preserve"> =&gt; une variables ??</w:t>
       </w:r>
     </w:p>
     <w:p>
       <w:r>
-        <w:t>Je me suis arrêté à la comparaison du .lp généré par le .mod f</w:t>
+        <w:t>Je me suis arrêté à la comparaison du .</w:t>
+      </w:r>
+      <w:proofErr w:type="spellStart"/>
+      <w:r>
+        <w:t>lp</w:t>
+      </w:r>
+      <w:proofErr w:type="spellEnd"/>
+      <w:r>
+        <w:t xml:space="preserve"> généré par le .</w:t>
+      </w:r>
+      <w:proofErr w:type="spellStart"/>
+      <w:r>
+        <w:t>mod</w:t>
+      </w:r>
+      <w:proofErr w:type="spellEnd"/>
+      <w:r>
+        <w:t xml:space="preserve"> f</w:t>
       </w:r>
       <w:r>
         <w:t>ournit. Jusqu’à la contrainte C4</w:t>
@@ -59,7 +85,15 @@
         </w:numPr>
       </w:pPr>
       <w:r>
-        <w:t>Solution pour optimiser créer un tableau avec les lignes d’une contrainte et insérer les lignes non nulles -&gt; lignes&lt;string, bool&gt;</w:t>
+        <w:t xml:space="preserve">Solution pour optimiser créer un tableau avec les lignes d’une contrainte et insérer les lignes non nulles -&gt; lignes&lt;string, </w:t>
+      </w:r>
+      <w:proofErr w:type="spellStart"/>
+      <w:r>
+        <w:t>bool</w:t>
+      </w:r>
+      <w:proofErr w:type="spellEnd"/>
+      <w:r>
+        <w:t>&gt;</w:t>
       </w:r>
       <w:r>
         <w:t xml:space="preserve"> (ou plutôt un seul string avec des \n)</w:t>
@@ -77,6 +111,7 @@
       <w:r>
         <w:t xml:space="preserve">Pour la contrainte 8 C51 il me faut le tableau </w:t>
       </w:r>
+      <w:proofErr w:type="spellStart"/>
       <w:r>
         <w:rPr>
           <w:rFonts w:ascii="Consolas" w:hAnsi="Consolas" w:cs="Consolas"/>
@@ -84,7 +119,17 @@
           <w:sz w:val="19"/>
           <w:szCs w:val="19"/>
         </w:rPr>
-        <w:t>QuaiLvr.</w:t>
+        <w:t>QuaiLvr</w:t>
+      </w:r>
+      <w:proofErr w:type="spellEnd"/>
+      <w:r>
+        <w:rPr>
+          <w:rFonts w:ascii="Consolas" w:hAnsi="Consolas" w:cs="Consolas"/>
+          <w:color w:val="000000"/>
+          <w:sz w:val="19"/>
+          <w:szCs w:val="19"/>
+        </w:rPr>
+        <w:t>.</w:t>
       </w:r>
     </w:p>
     <w:p>
@@ -113,14 +158,89 @@
     </w:p>
     <w:p>
       <w:r>
-        <w:t xml:space="preserve">05/12/2019 : </w:t>
+        <w:t>05/12/2019 : J’ai fait jusqu’à la contrainte 19 comprise.</w:t>
+      </w:r>
+    </w:p>
+    <w:p>
+      <w:r>
+        <w:t>12/02 : toutes les contraintes sont écrites mais il manque des tableaux</w:t>
+      </w:r>
+    </w:p>
+    <w:p>
+      <w:r>
+        <w:t xml:space="preserve">13/02 : </w:t>
+      </w:r>
+    </w:p>
+    <w:p>
+      <w:r>
+        <w:t>-T</w:t>
+      </w:r>
+      <w:r>
+        <w:t>out le fichier .</w:t>
+      </w:r>
+      <w:proofErr w:type="spellStart"/>
+      <w:r>
+        <w:t>lp</w:t>
+      </w:r>
+      <w:proofErr w:type="spellEnd"/>
+      <w:r>
+        <w:t xml:space="preserve"> est finit d’être écrit. Il faut juste vérifier les contraintes avec les tableaux qui manquent et vérifier la fin du fichier qui n’est pas une suite de contrainte.</w:t>
+      </w:r>
+    </w:p>
+    <w:p>
+      <w:r>
+        <w:t>-La complexité est énorme</w:t>
+      </w:r>
+      <w:r>
+        <w:t>,</w:t>
+      </w:r>
+      <w:r>
+        <w:t xml:space="preserve"> on arrive à O( x * n^5)</w:t>
+      </w:r>
+      <w:r>
+        <w:t xml:space="preserve"> </w:t>
+      </w:r>
+      <w:r>
+        <w:t xml:space="preserve"> </w:t>
+      </w:r>
+      <w:r>
+        <w:t xml:space="preserve">|  </w:t>
+      </w:r>
+      <w:r>
+        <w:t>x :~nb de contraintes + la fin.</w:t>
+      </w:r>
+      <w:r>
+        <w:t xml:space="preserve"> Ce qui est très mauvais. Une optimisation serait possible pour réduire x. Pour écrire plusieurs contraintes(+fin) les « for » imbriqués sont des fois les mêmes. Nous pouvons mettre une seule fois les « for » et au lieu d’</w:t>
+      </w:r>
+      <w:proofErr w:type="spellStart"/>
+      <w:r>
+        <w:t>inserer</w:t>
+      </w:r>
+      <w:proofErr w:type="spellEnd"/>
+      <w:r>
+        <w:t xml:space="preserve"> dans le fichier on </w:t>
+      </w:r>
+      <w:proofErr w:type="spellStart"/>
+      <w:r>
+        <w:t>insert</w:t>
+      </w:r>
+      <w:proofErr w:type="spellEnd"/>
+      <w:r>
+        <w:t xml:space="preserve"> dans un string et au moment voulu on copie le string dans le fichier .</w:t>
+      </w:r>
+      <w:proofErr w:type="spellStart"/>
+      <w:r>
+        <w:t>lp</w:t>
+      </w:r>
+      <w:proofErr w:type="spellEnd"/>
+      <w:r>
+        <w:t>.</w:t>
       </w:r>
       <w:bookmarkStart w:id="0" w:name="_GoBack"/>
       <w:bookmarkEnd w:id="0"/>
-      <w:r>
-        <w:t>J’ai fait jusqu’à la contrainte 19 comprise.</w:t>
-      </w:r>
-    </w:p>
+    </w:p>
+    <w:p/>
+    <w:p/>
     <w:sectPr>
       <w:pgSz w:w="11906" w:h="16838"/>
       <w:pgMar w:top="1417" w:right="1417" w:bottom="1417" w:left="1417" w:header="708" w:footer="708" w:gutter="0"/>
@@ -1067,7 +1187,7 @@
 </file>
 
 <file path=customXml/itemProps1.xml><?xml version="1.0" encoding="utf-8"?>
-<ds:datastoreItem xmlns:ds="http://schemas.openxmlformats.org/officeDocument/2006/customXml" ds:itemID="{6236A17C-F69A-4916-8FE2-7BCC150965E3}">
+<ds:datastoreItem xmlns:ds="http://schemas.openxmlformats.org/officeDocument/2006/customXml" ds:itemID="{7BE2BF76-E8AF-49A7-A291-80163BDA66F5}">
   <ds:schemaRefs>
     <ds:schemaRef ds:uri="http://schemas.openxmlformats.org/officeDocument/2006/bibliography"/>
   </ds:schemaRefs>

</xml_diff>

<commit_message>
fichier lp vérifié mais pas vérifié sur gusek
</commit_message>
<xml_diff>
--- a/Note_Nicolas.docx
+++ b/Note_Nicolas.docx
@@ -3,42 +3,16 @@
 <w:document xmlns:wpc="http://schemas.microsoft.com/office/word/2010/wordprocessingCanvas" xmlns:cx="http://schemas.microsoft.com/office/drawing/2014/chartex" xmlns:cx1="http://schemas.microsoft.com/office/drawing/2015/9/8/chartex" xmlns:mc="http://schemas.openxmlformats.org/markup-compatibility/2006" xmlns:o="urn:schemas-microsoft-com:office:office" xmlns:r="http://schemas.openxmlformats.org/officeDocument/2006/relationships" xmlns:m="http://schemas.openxmlformats.org/officeDocument/2006/math" xmlns:v="urn:schemas-microsoft-com:vml" xmlns:wp14="http://schemas.microsoft.com/office/word/2010/wordprocessingDrawing" xmlns:wp="http://schemas.openxmlformats.org/drawingml/2006/wordprocessingDrawing" xmlns:w10="urn:schemas-microsoft-com:office:word" xmlns:w="http://schemas.openxmlformats.org/wordprocessingml/2006/main" xmlns:w14="http://schemas.microsoft.com/office/word/2010/wordml" xmlns:w15="http://schemas.microsoft.com/office/word/2012/wordml" xmlns:w16se="http://schemas.microsoft.com/office/word/2015/wordml/symex" xmlns:wpg="http://schemas.microsoft.com/office/word/2010/wordprocessingGroup" xmlns:wpi="http://schemas.microsoft.com/office/word/2010/wordprocessingInk" xmlns:wne="http://schemas.microsoft.com/office/word/2006/wordml" xmlns:wps="http://schemas.microsoft.com/office/word/2010/wordprocessingShape" mc:Ignorable="w14 w15 w16se wp14">
   <w:body>
     <w:p>
-      <w:proofErr w:type="spellStart"/>
-      <w:r>
-        <w:t>NbProduits</w:t>
-      </w:r>
-      <w:proofErr w:type="spellEnd"/>
-      <w:r>
-        <w:t xml:space="preserve"> =&gt; </w:t>
-      </w:r>
-      <w:proofErr w:type="spellStart"/>
-      <w:r>
-        <w:t>NbFamilles</w:t>
-      </w:r>
-      <w:proofErr w:type="spellEnd"/>
+      <w:r>
+        <w:t>NbProduits =&gt; NbFamilles</w:t>
+      </w:r>
       <w:r>
         <w:t xml:space="preserve"> =&gt; une variables ??</w:t>
       </w:r>
     </w:p>
     <w:p>
       <w:r>
-        <w:t>Je me suis arrêté à la comparaison du .</w:t>
-      </w:r>
-      <w:proofErr w:type="spellStart"/>
-      <w:r>
-        <w:t>lp</w:t>
-      </w:r>
-      <w:proofErr w:type="spellEnd"/>
-      <w:r>
-        <w:t xml:space="preserve"> généré par le .</w:t>
-      </w:r>
-      <w:proofErr w:type="spellStart"/>
-      <w:r>
-        <w:t>mod</w:t>
-      </w:r>
-      <w:proofErr w:type="spellEnd"/>
-      <w:r>
-        <w:t xml:space="preserve"> f</w:t>
+        <w:t>Je me suis arrêté à la comparaison du .lp généré par le .mod f</w:t>
       </w:r>
       <w:r>
         <w:t>ournit. Jusqu’à la contrainte C4</w:t>
@@ -85,15 +59,7 @@
         </w:numPr>
       </w:pPr>
       <w:r>
-        <w:t xml:space="preserve">Solution pour optimiser créer un tableau avec les lignes d’une contrainte et insérer les lignes non nulles -&gt; lignes&lt;string, </w:t>
-      </w:r>
-      <w:proofErr w:type="spellStart"/>
-      <w:r>
-        <w:t>bool</w:t>
-      </w:r>
-      <w:proofErr w:type="spellEnd"/>
-      <w:r>
-        <w:t>&gt;</w:t>
+        <w:t>Solution pour optimiser créer un tableau avec les lignes d’une contrainte et insérer les lignes non nulles -&gt; lignes&lt;string, bool&gt;</w:t>
       </w:r>
       <w:r>
         <w:t xml:space="preserve"> (ou plutôt un seul string avec des \n)</w:t>
@@ -111,7 +77,6 @@
       <w:r>
         <w:t xml:space="preserve">Pour la contrainte 8 C51 il me faut le tableau </w:t>
       </w:r>
-      <w:proofErr w:type="spellStart"/>
       <w:r>
         <w:rPr>
           <w:rFonts w:ascii="Consolas" w:hAnsi="Consolas" w:cs="Consolas"/>
@@ -119,9 +84,135 @@
           <w:sz w:val="19"/>
           <w:szCs w:val="19"/>
         </w:rPr>
-        <w:t>QuaiLvr</w:t>
-      </w:r>
-      <w:proofErr w:type="spellEnd"/>
+        <w:t>QuaiLvr.</w:t>
+      </w:r>
+    </w:p>
+    <w:p>
+      <w:r>
+        <w:t>Il y a 34</w:t>
+      </w:r>
+      <w:r>
+        <w:t xml:space="preserve"> contraintes.</w:t>
+      </w:r>
+    </w:p>
+    <w:p>
+      <w:r>
+        <w:t>Contrainte 14</w:t>
+      </w:r>
+      <w:r>
+        <w:t xml:space="preserve"> C72</w:t>
+      </w:r>
+      <w:r>
+        <w:t xml:space="preserve"> je ne sais pas quoi sommer.</w:t>
+      </w:r>
+    </w:p>
+    <w:p>
+      <w:r>
+        <w:t>J’ai fait jusqu’à la contrainte 14 comprise</w:t>
+      </w:r>
+    </w:p>
+    <w:p>
+      <w:r>
+        <w:t>05/12/2019 : J’ai fait jusqu’à la contrainte 19 comprise.</w:t>
+      </w:r>
+    </w:p>
+    <w:p>
+      <w:r>
+        <w:t>12/02 : toutes les contraintes sont écrites mais il manque des tableaux</w:t>
+      </w:r>
+    </w:p>
+    <w:p>
+      <w:r>
+        <w:t xml:space="preserve">13/02 : </w:t>
+      </w:r>
+    </w:p>
+    <w:p>
+      <w:r>
+        <w:t>-T</w:t>
+      </w:r>
+      <w:r>
+        <w:t>out le fichier .lp est finit d’être écrit. Il faut juste vérifier les contraintes avec les tableaux qui manquent et vérifier la fin du fichier qui n’est pas une suite de contrainte.</w:t>
+      </w:r>
+    </w:p>
+    <w:p>
+      <w:r>
+        <w:t>-La complexité est énorme</w:t>
+      </w:r>
+      <w:r>
+        <w:t>,</w:t>
+      </w:r>
+      <w:r>
+        <w:t xml:space="preserve"> on arrive à O( x * n^5)</w:t>
+      </w:r>
+      <w:r>
+        <w:t xml:space="preserve"> </w:t>
+      </w:r>
+      <w:r>
+        <w:t xml:space="preserve"> </w:t>
+      </w:r>
+      <w:r>
+        <w:t xml:space="preserve">|  </w:t>
+      </w:r>
+      <w:r>
+        <w:t>x :~nb de contraintes + la fin.</w:t>
+      </w:r>
+      <w:r>
+        <w:t xml:space="preserve"> Ce qui est très mauvais. Une optimisation serait possible pour réduire x. Pour écrire plusieurs contraintes(+fin) les « for » imbriqués sont des fois les mêmes. Nous pouvons mettre une seule fois les « for » et au lieu d’inserer dans le fichier on insert dans un string et au moment voulu on copie le string dans le fichier .lp.</w:t>
+      </w:r>
+    </w:p>
+    <w:p/>
+    <w:p>
+      <w:r>
+        <w:t>6/03 : contrainte 15 marche pas</w:t>
+      </w:r>
+      <w:r>
+        <w:t xml:space="preserve"> ok</w:t>
+      </w:r>
+    </w:p>
+    <w:p>
+      <w:r>
+        <w:t>Contrainte 22 supprimer le « * »</w:t>
+      </w:r>
+      <w:r>
+        <w:t xml:space="preserve"> ok</w:t>
+      </w:r>
+    </w:p>
+    <w:p>
+      <w:r>
+        <w:t xml:space="preserve">Contrainte 32 -0 F(32) </w:t>
+      </w:r>
+      <w:r>
+        <w:sym w:font="Wingdings" w:char="F0E0"/>
+      </w:r>
+      <w:r>
+        <w:t xml:space="preserve"> -10000F(32)</w:t>
+      </w:r>
+      <w:r>
+        <w:t xml:space="preserve"> ok (coutouverhangar était faux)</w:t>
+      </w:r>
+    </w:p>
+    <w:p>
+      <w:r>
+        <w:t>Contrainte 33 – 0 Stock(1,1,1)</w:t>
+      </w:r>
+      <w:r>
+        <w:t xml:space="preserve"> &amp;&amp; les valeurs sont trop grandes dans Stock(machin)</w:t>
+      </w:r>
+      <w:r>
+        <w:t xml:space="preserve"> ok(coutStock , au lieu de ;</w:t>
+      </w:r>
+      <w:r>
+        <w:t xml:space="preserve"> &amp;&amp; ajout de </w:t>
+      </w:r>
+      <w:r>
+        <w:rPr>
+          <w:rFonts w:ascii="Consolas" w:hAnsi="Consolas" w:cs="Consolas"/>
+          <w:color w:val="0000FF"/>
+          <w:sz w:val="19"/>
+          <w:szCs w:val="19"/>
+        </w:rPr>
+        <w:t>if</w:t>
+      </w:r>
       <w:r>
         <w:rPr>
           <w:rFonts w:ascii="Consolas" w:hAnsi="Consolas" w:cs="Consolas"/>
@@ -129,112 +220,85 @@
           <w:sz w:val="19"/>
           <w:szCs w:val="19"/>
         </w:rPr>
-        <w:t>.</w:t>
-      </w:r>
-    </w:p>
-    <w:p>
-      <w:r>
-        <w:t>Il y a 34</w:t>
-      </w:r>
-      <w:r>
-        <w:t xml:space="preserve"> contraintes.</w:t>
-      </w:r>
-    </w:p>
-    <w:p>
-      <w:r>
-        <w:t>Contrainte 14</w:t>
-      </w:r>
-      <w:r>
-        <w:t xml:space="preserve"> C72</w:t>
-      </w:r>
-      <w:r>
-        <w:t xml:space="preserve"> je ne sais pas quoi sommer.</w:t>
-      </w:r>
-    </w:p>
-    <w:p>
-      <w:r>
-        <w:t>J’ai fait jusqu’à la contrainte 14 comprise</w:t>
-      </w:r>
-    </w:p>
-    <w:p>
-      <w:r>
-        <w:t>05/12/2019 : J’ai fait jusqu’à la contrainte 19 comprise.</w:t>
-      </w:r>
-    </w:p>
-    <w:p>
-      <w:r>
-        <w:t>12/02 : toutes les contraintes sont écrites mais il manque des tableaux</w:t>
-      </w:r>
-    </w:p>
-    <w:p>
-      <w:r>
-        <w:t xml:space="preserve">13/02 : </w:t>
-      </w:r>
-    </w:p>
-    <w:p>
-      <w:r>
-        <w:t>-T</w:t>
-      </w:r>
-      <w:r>
-        <w:t>out le fichier .</w:t>
-      </w:r>
-      <w:proofErr w:type="spellStart"/>
-      <w:r>
-        <w:t>lp</w:t>
-      </w:r>
-      <w:proofErr w:type="spellEnd"/>
-      <w:r>
-        <w:t xml:space="preserve"> est finit d’être écrit. Il faut juste vérifier les contraintes avec les tableaux qui manquent et vérifier la fin du fichier qui n’est pas une suite de contrainte.</w:t>
-      </w:r>
-    </w:p>
-    <w:p>
-      <w:r>
-        <w:t>-La complexité est énorme</w:t>
-      </w:r>
-      <w:r>
-        <w:t>,</w:t>
-      </w:r>
-      <w:r>
-        <w:t xml:space="preserve"> on arrive à O( x * n^5)</w:t>
+        <w:t>(CoutStock[f][j] &gt; 0)</w:t>
+      </w:r>
+      <w:r>
+        <w:t>)</w:t>
+      </w:r>
+    </w:p>
+    <w:p>
+      <w:r>
+        <w:t xml:space="preserve">Bounds Y(1,2,0,1) </w:t>
+      </w:r>
+      <w:r>
+        <w:sym w:font="Wingdings" w:char="F0E0"/>
+      </w:r>
+      <w:r>
+        <w:t xml:space="preserve"> Y(1,2,1,1)</w:t>
       </w:r>
       <w:r>
         <w:t xml:space="preserve"> </w:t>
       </w:r>
       <w:r>
+        <w:t>ok</w:t>
+      </w:r>
+    </w:p>
+    <w:p>
+      <w:r>
+        <w:t>0 &lt;= A(32,31,11,11) &lt;= 1</w:t>
+      </w:r>
+      <w:r>
         <w:t xml:space="preserve"> </w:t>
       </w:r>
       <w:r>
-        <w:t xml:space="preserve">|  </w:t>
-      </w:r>
-      <w:r>
-        <w:t>x :~nb de contraintes + la fin.</w:t>
-      </w:r>
-      <w:r>
-        <w:t xml:space="preserve"> Ce qui est très mauvais. Une optimisation serait possible pour réduire x. Pour écrire plusieurs contraintes(+fin) les « for » imbriqués sont des fois les mêmes. Nous pouvons mettre une seule fois les « for » et au lieu d’</w:t>
-      </w:r>
-      <w:proofErr w:type="spellStart"/>
-      <w:r>
-        <w:t>inserer</w:t>
-      </w:r>
-      <w:proofErr w:type="spellEnd"/>
-      <w:r>
-        <w:t xml:space="preserve"> dans le fichier on </w:t>
-      </w:r>
-      <w:proofErr w:type="spellStart"/>
-      <w:r>
-        <w:t>insert</w:t>
-      </w:r>
-      <w:proofErr w:type="spellEnd"/>
-      <w:r>
-        <w:t xml:space="preserve"> dans un string et au moment voulu on copie le string dans le fichier .</w:t>
-      </w:r>
-      <w:proofErr w:type="spellStart"/>
-      <w:r>
-        <w:t>lp</w:t>
-      </w:r>
-      <w:proofErr w:type="spellEnd"/>
-      <w:r>
-        <w:t>.</w:t>
+        <w:sym w:font="Wingdings" w:char="F0E0"/>
+      </w:r>
+      <w:r>
+        <w:t xml:space="preserve"> </w:t>
+      </w:r>
+      <w:r>
+        <w:t>0 &lt;= A(32,31,6,11) &lt;= 1</w:t>
+      </w:r>
+      <w:r>
+        <w:t xml:space="preserve"> ok</w:t>
+      </w:r>
+    </w:p>
+    <w:p>
+      <w:r>
+        <w:t>Generals Flot() retour charriot</w:t>
+      </w:r>
+      <w:r>
+        <w:t xml:space="preserve"> ok</w:t>
+      </w:r>
+    </w:p>
+    <w:p>
+      <w:r>
+        <w:t xml:space="preserve">Ajouter </w:t>
+      </w:r>
+      <w:r>
+        <w:t>Stock(10,1,0)</w:t>
+      </w:r>
+      <w:r>
+        <w:t xml:space="preserve"> etc</w:t>
+      </w:r>
+      <w:r>
+        <w:t xml:space="preserve"> ok</w:t>
+      </w:r>
+    </w:p>
+    <w:p>
+      <w:r>
+        <w:t>Y(1,2,1,1) ajouter retour chariot</w:t>
+      </w:r>
+      <w:r>
+        <w:t xml:space="preserve"> ok</w:t>
+      </w:r>
+    </w:p>
+    <w:p>
+      <w:r>
+        <w:t>Z() aller jusqu’à 12</w:t>
+      </w:r>
+      <w:r>
+        <w:t xml:space="preserve"> ok</w:t>
       </w:r>
       <w:bookmarkStart w:id="0" w:name="_GoBack"/>
       <w:bookmarkEnd w:id="0"/>
@@ -1187,7 +1251,7 @@
 </file>
 
 <file path=customXml/itemProps1.xml><?xml version="1.0" encoding="utf-8"?>
-<ds:datastoreItem xmlns:ds="http://schemas.openxmlformats.org/officeDocument/2006/customXml" ds:itemID="{7BE2BF76-E8AF-49A7-A291-80163BDA66F5}">
+<ds:datastoreItem xmlns:ds="http://schemas.openxmlformats.org/officeDocument/2006/customXml" ds:itemID="{541CB035-BD54-4BFD-A95A-0ED279161837}">
   <ds:schemaRefs>
     <ds:schemaRef ds:uri="http://schemas.openxmlformats.org/officeDocument/2006/bibliography"/>
   </ds:schemaRefs>

</xml_diff>

<commit_message>
suppression prix de ventes
</commit_message>
<xml_diff>
--- a/Note_Nicolas.docx
+++ b/Note_Nicolas.docx
@@ -300,11 +300,23 @@
       <w:r>
         <w:t xml:space="preserve"> ok</w:t>
       </w:r>
+    </w:p>
+    <w:p>
+      <w:r>
+        <w:t>Les Fichiers csv sont supposés correctes.</w:t>
+      </w:r>
+    </w:p>
+    <w:p>
+      <w:r>
+        <w:lastRenderedPageBreak/>
+        <w:t xml:space="preserve">Je </w:t>
+      </w:r>
       <w:bookmarkStart w:id="0" w:name="_GoBack"/>
       <w:bookmarkEnd w:id="0"/>
-    </w:p>
-    <w:p/>
-    <w:p/>
+      <w:r>
+        <w:t>supprime le prix de ventes</w:t>
+      </w:r>
+    </w:p>
     <w:sectPr>
       <w:pgSz w:w="11906" w:h="16838"/>
       <w:pgMar w:top="1417" w:right="1417" w:bottom="1417" w:left="1417" w:header="708" w:footer="708" w:gutter="0"/>
@@ -1251,7 +1263,7 @@
 </file>
 
 <file path=customXml/itemProps1.xml><?xml version="1.0" encoding="utf-8"?>
-<ds:datastoreItem xmlns:ds="http://schemas.openxmlformats.org/officeDocument/2006/customXml" ds:itemID="{541CB035-BD54-4BFD-A95A-0ED279161837}">
+<ds:datastoreItem xmlns:ds="http://schemas.openxmlformats.org/officeDocument/2006/customXml" ds:itemID="{A7C1BB4D-2C74-4048-A849-401518DC187B}">
   <ds:schemaRefs>
     <ds:schemaRef ds:uri="http://schemas.openxmlformats.org/officeDocument/2006/bibliography"/>
   </ds:schemaRefs>

</xml_diff>